<commit_message>
update model info and application info
</commit_message>
<xml_diff>
--- a/Mimix Model Release Agreement.docx
+++ b/Mimix Model Release Agreement.docx
@@ -72,12 +72,14 @@
         </w:rPr>
         <w:t xml:space="preserve"> </w:t>
       </w:r>
+      <w:proofErr w:type="spellStart"/>
       <w:r>
         <w:rPr>
           <w:rFonts w:hint="eastAsia"/>
         </w:rPr>
         <w:t>Yaoxiaoyuan</w:t>
       </w:r>
+      <w:proofErr w:type="spellEnd"/>
       <w:r>
         <w:t xml:space="preserve"> reserves the right to terminate the Researcher's access to the </w:t>
       </w:r>
@@ -138,9 +140,11 @@
       <w:r>
         <w:t xml:space="preserve"> at </w:t>
       </w:r>
+      <w:proofErr w:type="spellStart"/>
       <w:r>
         <w:t>gmail</w:t>
       </w:r>
+      <w:proofErr w:type="spellEnd"/>
       <w:r>
         <w:t xml:space="preserve"> dot </w:t>
       </w:r>
@@ -148,7 +152,19 @@
         <w:t>com</w:t>
       </w:r>
       <w:r>
-        <w:t xml:space="preserve">. I will </w:t>
+        <w:t xml:space="preserve">. </w:t>
+      </w:r>
+      <w:r>
+        <w:t>(</w:t>
+      </w:r>
+      <w:r>
+        <w:t>Please send this file as an attachment, do not copy text to email!</w:t>
+      </w:r>
+      <w:r>
+        <w:t xml:space="preserve">) </w:t>
+      </w:r>
+      <w:r>
+        <w:t xml:space="preserve">I will </w:t>
       </w:r>
       <w:r>
         <w:t>sen</w:t>
@@ -183,6 +199,7 @@
         </w:rPr>
         <w:t>本模型使用协议是向根据本协议行使权利的个人或实体提供的 Mimix 模型的法律协议。该模型仅用于非商业研究和教育目的。研究人员同意不将模型的任何部分提供给第三方。</w:t>
       </w:r>
+      <w:proofErr w:type="spellStart"/>
       <w:r>
         <w:rPr>
           <w:rFonts w:hint="eastAsia"/>
@@ -192,6 +209,7 @@
       <w:r>
         <w:t>aoxiaoyuan</w:t>
       </w:r>
+      <w:proofErr w:type="spellEnd"/>
       <w:r>
         <w:rPr>
           <w:rFonts w:hint="eastAsia"/>
@@ -237,9 +255,11 @@
       <w:r>
         <w:t xml:space="preserve">1990 at </w:t>
       </w:r>
+      <w:proofErr w:type="spellStart"/>
       <w:r>
         <w:t>gmail</w:t>
       </w:r>
+      <w:proofErr w:type="spellEnd"/>
       <w:r>
         <w:t xml:space="preserve"> dot </w:t>
       </w:r>
@@ -250,7 +270,32 @@
         <w:rPr>
           <w:rFonts w:hint="eastAsia"/>
         </w:rPr>
-        <w:t>。如果审核通过，我会将链接发送至你的邮箱。</w:t>
+        <w:t>。</w:t>
+      </w:r>
+      <w:r>
+        <w:rPr>
+          <w:rFonts w:hint="eastAsia"/>
+        </w:rPr>
+        <w:t>（</w:t>
+      </w:r>
+      <w:r>
+        <w:rPr>
+          <w:rFonts w:hint="eastAsia"/>
+          <w:color w:val="FF0000"/>
+        </w:rPr>
+        <w:t>请将本文件作为附件进行发送，不要复制文本到邮件！</w:t>
+      </w:r>
+      <w:r>
+        <w:rPr>
+          <w:rFonts w:hint="eastAsia"/>
+        </w:rPr>
+        <w:t>）</w:t>
+      </w:r>
+      <w:r>
+        <w:rPr>
+          <w:rFonts w:hint="eastAsia"/>
+        </w:rPr>
+        <w:t>如果审核通过，我会将链接发送至你的邮箱。</w:t>
       </w:r>
     </w:p>
     <w:p/>
@@ -516,6 +561,7 @@
           <w:u w:val="single"/>
         </w:rPr>
       </w:pPr>
+      <w:proofErr w:type="spellStart"/>
       <w:r>
         <w:rPr>
           <w:rFonts w:hint="eastAsia"/>
@@ -525,6 +571,7 @@
       <w:r>
         <w:t>ithub</w:t>
       </w:r>
+      <w:proofErr w:type="spellEnd"/>
       <w:r>
         <w:rPr>
           <w:rFonts w:hint="eastAsia"/>

</xml_diff>